<commit_message>
Updated presentation with slide notes.
</commit_message>
<xml_diff>
--- a/Margaret/Project Docs/API Endpoints.docx
+++ b/Margaret/Project Docs/API Endpoints.docx
@@ -22,6 +22,14 @@
           <w:t>http://35.193.188.227:8080</w:t>
         </w:r>
       </w:hyperlink>
+    </w:p>
+    <w:p>
+      <w:pPr>
+        <w:pStyle w:val="NoSpacing"/>
+      </w:pPr>
+      <w:r>
+        <w:t>http://localhost:8080/</w:t>
+      </w:r>
     </w:p>
     <w:p>
       <w:pPr>

</xml_diff>